<commit_message>
fix bug 1. list rome 2. alamat 3. list number in logistik 4. terbilang pada tanggal
</commit_message>
<xml_diff>
--- a/template_ba_logistik_APBD_I.docx
+++ b/template_ba_logistik_APBD_I.docx
@@ -981,17 +981,17 @@
           <w:sz w:val="24"/>
           <w:szCs w:val="24"/>
         </w:rPr>
-        <w:t>APBD I</w:t>
+        <w:t>APB</w:t>
       </w:r>
       <w:r>
         <w:rPr>
           <w:rFonts w:eastAsia="Times New Roman" w:ascii="Times New Roman" w:hAnsi="Times New Roman"/>
           <w:b/>
-          <w:color w:val="000000"/>
-          <w:sz w:val="24"/>
-          <w:szCs w:val="24"/>
-        </w:rPr>
-        <w:t xml:space="preserve"> </w:t>
+          <w:bCs/>
+          <w:sz w:val="24"/>
+          <w:szCs w:val="24"/>
+        </w:rPr>
+        <w:t xml:space="preserve">D I </w:t>
       </w:r>
       <w:r>
         <w:rPr>
@@ -1287,28 +1287,27 @@
           <w:p>
             <w:pPr>
               <w:pStyle w:val="ListParagraph"/>
+              <w:widowControl/>
               <w:numPr>
                 <w:ilvl w:val="0"/>
                 <w:numId w:val="0"/>
               </w:numPr>
-              <w:spacing w:lineRule="auto" w:line="240" w:before="0" w:after="0"/>
-              <w:ind w:hanging="0" w:left="641"/>
+              <w:suppressAutoHyphens w:val="true"/>
+              <w:bidi w:val="0"/>
+              <w:spacing w:lineRule="auto" w:line="240" w:before="0" w:after="0"/>
+              <w:ind w:hanging="0" w:left="-89" w:right="0"/>
               <w:contextualSpacing/>
-              <w:rPr>
-                <w:rFonts w:ascii="Times New Roman" w:hAnsi="Times New Roman" w:eastAsia="Times New Roman"/>
+              <w:jc w:val="center"/>
+              <w:rPr/>
+            </w:pPr>
+            <w:r>
+              <w:rPr>
+                <w:rFonts w:eastAsia="Times New Roman" w:ascii="Times New Roman" w:hAnsi="Times New Roman"/>
                 <w:color w:themeColor="text1" w:val="000000"/>
                 <w:sz w:val="24"/>
                 <w:szCs w:val="24"/>
               </w:rPr>
-            </w:pPr>
-            <w:r>
-              <w:rPr>
-                <w:rFonts w:eastAsia="Times New Roman" w:ascii="Times New Roman" w:hAnsi="Times New Roman"/>
-                <w:color w:themeColor="text1" w:val="000000"/>
-                <w:sz w:val="24"/>
-                <w:szCs w:val="24"/>
-              </w:rPr>
-              <w:t>{% for logistik in daftar_logistik %}.</w:t>
+              <w:t>{% for logistik in daftar_logistik %}{{ loop.index }}.</w:t>
             </w:r>
           </w:p>
         </w:tc>
@@ -1362,12 +1361,8 @@
             <w:pPr>
               <w:pStyle w:val="Normal"/>
               <w:spacing w:lineRule="auto" w:line="240" w:before="0" w:after="0"/>
-              <w:rPr>
-                <w:rFonts w:ascii="Times New Roman" w:hAnsi="Times New Roman" w:eastAsia="Times New Roman"/>
-                <w:color w:themeColor="text1" w:val="000000"/>
-                <w:sz w:val="24"/>
-                <w:szCs w:val="24"/>
-              </w:rPr>
+              <w:jc w:val="center"/>
+              <w:rPr/>
             </w:pPr>
             <w:r>
               <w:rPr>
@@ -1396,12 +1391,8 @@
             <w:pPr>
               <w:pStyle w:val="Normal"/>
               <w:spacing w:lineRule="auto" w:line="240" w:before="0" w:after="0"/>
-              <w:rPr>
-                <w:rFonts w:ascii="Times New Roman" w:hAnsi="Times New Roman" w:eastAsia="Times New Roman"/>
-                <w:color w:themeColor="text1" w:val="000000"/>
-                <w:sz w:val="24"/>
-                <w:szCs w:val="24"/>
-              </w:rPr>
+              <w:jc w:val="center"/>
+              <w:rPr/>
             </w:pPr>
             <w:r>
               <w:rPr>
@@ -1430,12 +1421,8 @@
             <w:pPr>
               <w:pStyle w:val="Normal"/>
               <w:spacing w:lineRule="auto" w:line="240" w:before="0" w:after="0"/>
-              <w:rPr>
-                <w:rFonts w:ascii="Times New Roman" w:hAnsi="Times New Roman" w:eastAsia="Times New Roman"/>
-                <w:color w:themeColor="text1" w:val="000000"/>
-                <w:sz w:val="24"/>
-                <w:szCs w:val="24"/>
-              </w:rPr>
+              <w:jc w:val="center"/>
+              <w:rPr/>
             </w:pPr>
             <w:r>
               <w:rPr>
@@ -1468,19 +1455,18 @@
           <w:p>
             <w:pPr>
               <w:pStyle w:val="ListParagraph"/>
+              <w:widowControl/>
               <w:numPr>
                 <w:ilvl w:val="0"/>
                 <w:numId w:val="0"/>
               </w:numPr>
-              <w:spacing w:lineRule="auto" w:line="240" w:before="0" w:after="0"/>
-              <w:ind w:hanging="0" w:left="641"/>
+              <w:suppressAutoHyphens w:val="true"/>
+              <w:bidi w:val="0"/>
+              <w:spacing w:lineRule="auto" w:line="240" w:before="0" w:after="0"/>
+              <w:ind w:hanging="0" w:left="-89" w:right="0"/>
               <w:contextualSpacing/>
-              <w:rPr>
-                <w:rFonts w:ascii="Times New Roman" w:hAnsi="Times New Roman" w:eastAsia="Times New Roman"/>
-                <w:color w:themeColor="text1" w:val="000000"/>
-                <w:sz w:val="24"/>
-                <w:szCs w:val="24"/>
-              </w:rPr>
+              <w:jc w:val="center"/>
+              <w:rPr/>
             </w:pPr>
             <w:r>
               <w:rPr>
@@ -1692,8 +1678,8 @@
       </w:tblPr>
       <w:tblGrid>
         <w:gridCol w:w="3673"/>
-        <w:gridCol w:w="2831"/>
-        <w:gridCol w:w="4504"/>
+        <w:gridCol w:w="2830"/>
+        <w:gridCol w:w="4505"/>
       </w:tblGrid>
       <w:tr>
         <w:trPr>
@@ -1732,7 +1718,7 @@
         </w:tc>
         <w:tc>
           <w:tcPr>
-            <w:tcW w:w="2831" w:type="dxa"/>
+            <w:tcW w:w="2830" w:type="dxa"/>
             <w:tcBorders/>
             <w:shd w:color="auto" w:fill="auto" w:val="clear"/>
           </w:tcPr>
@@ -1763,7 +1749,7 @@
         </w:tc>
         <w:tc>
           <w:tcPr>
-            <w:tcW w:w="4504" w:type="dxa"/>
+            <w:tcW w:w="4505" w:type="dxa"/>
             <w:tcBorders/>
             <w:shd w:color="auto" w:fill="auto" w:val="clear"/>
           </w:tcPr>
@@ -1958,7 +1944,7 @@
         </w:tc>
         <w:tc>
           <w:tcPr>
-            <w:tcW w:w="2831" w:type="dxa"/>
+            <w:tcW w:w="2830" w:type="dxa"/>
             <w:tcBorders/>
             <w:shd w:color="auto" w:fill="auto" w:val="clear"/>
           </w:tcPr>
@@ -2108,7 +2094,7 @@
         </w:tc>
         <w:tc>
           <w:tcPr>
-            <w:tcW w:w="4504" w:type="dxa"/>
+            <w:tcW w:w="4505" w:type="dxa"/>
             <w:tcBorders/>
             <w:shd w:color="auto" w:fill="auto" w:val="clear"/>
           </w:tcPr>
@@ -2331,7 +2317,7 @@
         </w:tc>
         <w:tc>
           <w:tcPr>
-            <w:tcW w:w="2831" w:type="dxa"/>
+            <w:tcW w:w="2830" w:type="dxa"/>
             <w:tcBorders/>
             <w:shd w:color="auto" w:fill="auto" w:val="clear"/>
           </w:tcPr>
@@ -2362,7 +2348,7 @@
         </w:tc>
         <w:tc>
           <w:tcPr>
-            <w:tcW w:w="4504" w:type="dxa"/>
+            <w:tcW w:w="4505" w:type="dxa"/>
             <w:tcBorders/>
             <w:shd w:color="auto" w:fill="auto" w:val="clear"/>
           </w:tcPr>
@@ -2635,7 +2621,7 @@
         </w:tc>
         <w:tc>
           <w:tcPr>
-            <w:tcW w:w="2831" w:type="dxa"/>
+            <w:tcW w:w="2830" w:type="dxa"/>
             <w:tcBorders/>
             <w:shd w:color="auto" w:fill="auto" w:val="clear"/>
           </w:tcPr>
@@ -2665,7 +2651,7 @@
         </w:tc>
         <w:tc>
           <w:tcPr>
-            <w:tcW w:w="4504" w:type="dxa"/>
+            <w:tcW w:w="4505" w:type="dxa"/>
             <w:tcBorders/>
             <w:shd w:color="auto" w:fill="auto" w:val="clear"/>
           </w:tcPr>
@@ -2830,7 +2816,7 @@
                 <w:szCs w:val="24"/>
                 <w:lang w:val="sv-SE"/>
               </w:rPr>
-              <w:t>NIP.19820523 200801 1 009</w:t>
+              <w:t>NIP. 19820523 200801 1 009</w:t>
             </w:r>
           </w:p>
         </w:tc>
@@ -2863,9 +2849,8 @@
       </w:pPr>
       <w:r>
         <w:rPr>
-          <w:rFonts w:eastAsia="Times New Roman" w:ascii="Times New Roman" w:hAnsi="Times New Roman"/>
-          <w:sz w:val="24"/>
-          <w:szCs w:val="24"/>
+          <w:sz w:val="2"/>
+          <w:szCs w:val="2"/>
         </w:rPr>
       </w:r>
     </w:p>

</xml_diff>